<commit_message>
Updated Mirai walkthrough files
</commit_message>
<xml_diff>
--- a/HTB/Linux/Easy/Mirai/Mirai Walkthrough.docx
+++ b/HTB/Linux/Easy/Mirai/Mirai Walkthrough.docx
@@ -1540,7 +1540,19 @@
         <w:rPr>
           <w:lang w:val="en-US"/>
         </w:rPr>
-        <w:t>Open ports are 22, 53, 80, 1906, 32400 and 32469. NMap identified SSH service on port 22, DNS service on port 53, a web application server on port 80, Platinum UPnP service on ports 1906 and 32469 and Plex media server service on port 32400. Also, nMap identified Linux as system operating, but it didn’t provide more details about it.</w:t>
+        <w:t>Open ports are 22, 53, 80, 1906, 32400 and 32469. NMap identified SSH service on port 22, DNS service on port 53, a web application server on port 80, Platinum UPnP service on ports 1906 and 32469 and Plex media server service on port 32400. Also, nMap identified Linux as operati</w:t>
+      </w:r>
+      <w:r>
+        <w:rPr>
+          <w:lang w:val="en-US"/>
+        </w:rPr>
+        <w:t>ve system</w:t>
+      </w:r>
+      <w:r>
+        <w:rPr>
+          <w:lang w:val="en-US"/>
+        </w:rPr>
+        <w:t>, but it didn’t provide more details about it.</w:t>
       </w:r>
     </w:p>
     <w:p>
@@ -1768,43 +1780,7 @@
         <w:rPr>
           <w:lang w:val="en-US"/>
         </w:rPr>
-        <w:t>On th</w:t>
-      </w:r>
-      <w:r>
-        <w:rPr>
-          <w:lang w:val="en-US"/>
-        </w:rPr>
-        <w:t>e admin</w:t>
-      </w:r>
-      <w:r>
-        <w:rPr>
-          <w:lang w:val="en-US"/>
-        </w:rPr>
-        <w:t xml:space="preserve"> dashboard I found </w:t>
-      </w:r>
-      <w:r>
-        <w:rPr>
-          <w:lang w:val="en-US"/>
-        </w:rPr>
-        <w:t xml:space="preserve">out </w:t>
-      </w:r>
-      <w:r>
-        <w:rPr>
-          <w:lang w:val="en-US"/>
-        </w:rPr>
-        <w:t xml:space="preserve">that the application </w:t>
-      </w:r>
-      <w:r>
-        <w:rPr>
-          <w:lang w:val="en-US"/>
-        </w:rPr>
-        <w:t>running there wa</w:t>
-      </w:r>
-      <w:r>
-        <w:rPr>
-          <w:lang w:val="en-US"/>
-        </w:rPr>
-        <w:t xml:space="preserve">s </w:t>
+        <w:t xml:space="preserve">On the admin dashboard I found out that the application running there was </w:t>
       </w:r>
       <w:r>
         <w:rPr>

</xml_diff>